<commit_message>
All my templates so far.
</commit_message>
<xml_diff>
--- a/latex_template.docx
+++ b/latex_template.docx
@@ -13,10 +13,7 @@
         </w:rPr>
       </w:pPr>
       <w:r>
-        <w:rPr>
-          <w:b/>
-          <w:bCs/>
-        </w:rPr>
+        <w:rPr/>
       </w:r>
     </w:p>
     <w:sectPr>
@@ -107,7 +104,7 @@
     </w:r>
     <w:r>
       <w:rPr/>
-      <w:t>8. Apr. 2021</w:t>
+      <w:t>10. Apr. 2021</w:t>
     </w:r>
     <w:r>
       <w:rPr/>
@@ -632,6 +629,7 @@
       <w:keepNext w:val="true"/>
       <w:keepLines/>
       <w:spacing w:lineRule="auto" w:line="360" w:before="480" w:after="0"/>
+      <w:jc w:val="center"/>
       <w:outlineLvl w:val="0"/>
     </w:pPr>
     <w:rPr>
@@ -653,7 +651,7 @@
     <w:pPr>
       <w:keepNext w:val="true"/>
       <w:keepLines/>
-      <w:spacing w:lineRule="auto" w:line="360" w:before="200" w:after="0"/>
+      <w:spacing w:lineRule="auto" w:line="240" w:before="202" w:after="0"/>
       <w:outlineLvl w:val="1"/>
     </w:pPr>
     <w:rPr>
@@ -676,7 +674,7 @@
     <w:pPr>
       <w:keepNext w:val="true"/>
       <w:keepLines/>
-      <w:spacing w:lineRule="auto" w:line="360" w:before="200" w:after="0"/>
+      <w:spacing w:lineRule="auto" w:line="240" w:before="202" w:after="0"/>
       <w:outlineLvl w:val="2"/>
     </w:pPr>
     <w:rPr>

</xml_diff>